<commit_message>
Creating folder lab 7 and the Lab 8.
</commit_message>
<xml_diff>
--- a/Lab 7/Lab module 7.docx
+++ b/Lab 7/Lab module 7.docx
@@ -1,6 +1,6 @@
 
 <file path=word/document.xml><?xml version="1.0" encoding="utf-8"?>
-<w:document xmlns:wpc="http://schemas.microsoft.com/office/word/2010/wordprocessingCanvas" xmlns:cx="http://schemas.microsoft.com/office/drawing/2014/chartex" xmlns:cx1="http://schemas.microsoft.com/office/drawing/2015/9/8/chartex" xmlns:cx2="http://schemas.microsoft.com/office/drawing/2015/10/21/chartex" xmlns:cx3="http://schemas.microsoft.com/office/drawing/2016/5/9/chartex" xmlns:cx4="http://schemas.microsoft.com/office/drawing/2016/5/10/chartex" xmlns:cx5="http://schemas.microsoft.com/office/drawing/2016/5/11/chartex" xmlns:cx6="http://schemas.microsoft.com/office/drawing/2016/5/12/chartex" xmlns:cx7="http://schemas.microsoft.com/office/drawing/2016/5/13/chartex" xmlns:cx8="http://schemas.microsoft.com/office/drawing/2016/5/14/chartex" xmlns:mc="http://schemas.openxmlformats.org/markup-compatibility/2006" xmlns:aink="http://schemas.microsoft.com/office/drawing/2016/ink" xmlns:am3d="http://schemas.microsoft.com/office/drawing/2017/model3d" xmlns:o="urn:schemas-microsoft-com:office:office" xmlns:r="http://schemas.openxmlformats.org/officeDocument/2006/relationships" xmlns:m="http://schemas.openxmlformats.org/officeDocument/2006/math" xmlns:v="urn:schemas-microsoft-com:vml" xmlns:wp14="http://schemas.microsoft.com/office/word/2010/wordprocessingDrawing" xmlns:wp="http://schemas.openxmlformats.org/drawingml/2006/wordprocessingDrawing" xmlns:w10="urn:schemas-microsoft-com:office:word" xmlns:w="http://schemas.openxmlformats.org/wordprocessingml/2006/main" xmlns:w14="http://schemas.microsoft.com/office/word/2010/wordml" xmlns:w15="http://schemas.microsoft.com/office/word/2012/wordml" xmlns:w16cid="http://schemas.microsoft.com/office/word/2016/wordml/cid" xmlns:w16se="http://schemas.microsoft.com/office/word/2015/wordml/symex" xmlns:wpg="http://schemas.microsoft.com/office/word/2010/wordprocessingGroup" xmlns:wpi="http://schemas.microsoft.com/office/word/2010/wordprocessingInk" xmlns:wne="http://schemas.microsoft.com/office/word/2006/wordml" xmlns:wps="http://schemas.microsoft.com/office/word/2010/wordprocessingShape" mc:Ignorable="w14 w15 w16se w16cid wp14">
+<w:document xmlns:wpc="http://schemas.microsoft.com/office/word/2010/wordprocessingCanvas" xmlns:cx="http://schemas.microsoft.com/office/drawing/2014/chartex" xmlns:cx1="http://schemas.microsoft.com/office/drawing/2015/9/8/chartex" xmlns:cx2="http://schemas.microsoft.com/office/drawing/2015/10/21/chartex" xmlns:cx3="http://schemas.microsoft.com/office/drawing/2016/5/9/chartex" xmlns:cx4="http://schemas.microsoft.com/office/drawing/2016/5/10/chartex" xmlns:cx5="http://schemas.microsoft.com/office/drawing/2016/5/11/chartex" xmlns:cx6="http://schemas.microsoft.com/office/drawing/2016/5/12/chartex" xmlns:cx7="http://schemas.microsoft.com/office/drawing/2016/5/13/chartex" xmlns:cx8="http://schemas.microsoft.com/office/drawing/2016/5/14/chartex" xmlns:mc="http://schemas.openxmlformats.org/markup-compatibility/2006" xmlns:aink="http://schemas.microsoft.com/office/drawing/2016/ink" xmlns:am3d="http://schemas.microsoft.com/office/drawing/2017/model3d" xmlns:o="urn:schemas-microsoft-com:office:office" xmlns:oel="http://schemas.microsoft.com/office/2019/extlst" xmlns:r="http://schemas.openxmlformats.org/officeDocument/2006/relationships" xmlns:m="http://schemas.openxmlformats.org/officeDocument/2006/math" xmlns:v="urn:schemas-microsoft-com:vml" xmlns:wp14="http://schemas.microsoft.com/office/word/2010/wordprocessingDrawing" xmlns:wp="http://schemas.openxmlformats.org/drawingml/2006/wordprocessingDrawing" xmlns:w10="urn:schemas-microsoft-com:office:word" xmlns:w="http://schemas.openxmlformats.org/wordprocessingml/2006/main" xmlns:w14="http://schemas.microsoft.com/office/word/2010/wordml" xmlns:w15="http://schemas.microsoft.com/office/word/2012/wordml" xmlns:w16cex="http://schemas.microsoft.com/office/word/2018/wordml/cex" xmlns:w16cid="http://schemas.microsoft.com/office/word/2016/wordml/cid" xmlns:w16="http://schemas.microsoft.com/office/word/2018/wordml" xmlns:w16du="http://schemas.microsoft.com/office/word/2023/wordml/word16du" xmlns:w16sdtdh="http://schemas.microsoft.com/office/word/2020/wordml/sdtdatahash" xmlns:w16sdtfl="http://schemas.microsoft.com/office/word/2024/wordml/sdtformatlock" xmlns:w16se="http://schemas.microsoft.com/office/word/2015/wordml/symex" xmlns:wpg="http://schemas.microsoft.com/office/word/2010/wordprocessingGroup" xmlns:wpi="http://schemas.microsoft.com/office/word/2010/wordprocessingInk" xmlns:wne="http://schemas.microsoft.com/office/word/2006/wordml" xmlns:wps="http://schemas.microsoft.com/office/word/2010/wordprocessingShape" mc:Ignorable="w14 w15 w16se w16cid w16 w16cex w16sdtdh w16sdtfl w16du wp14">
   <w:body>
     <w:p>
       <w:pPr>
@@ -174,51 +174,7 @@
           <w:szCs w:val="36"/>
           <w:lang w:eastAsia="zh-CN"/>
         </w:rPr>
-        <w:t xml:space="preserve">Antara </w:t>
-      </w:r>
-      <w:proofErr w:type="spellStart"/>
-      <w:r>
-        <w:rPr>
-          <w:rFonts w:asciiTheme="minorEastAsia" w:eastAsiaTheme="minorEastAsia" w:hAnsiTheme="minorEastAsia" w:hint="eastAsia"/>
-          <w:b/>
-          <w:sz w:val="44"/>
-          <w:szCs w:val="36"/>
-          <w:lang w:eastAsia="zh-CN"/>
-        </w:rPr>
-        <w:t>Muka</w:t>
-      </w:r>
-      <w:proofErr w:type="spellEnd"/>
-      <w:r>
-        <w:rPr>
-          <w:rFonts w:asciiTheme="minorEastAsia" w:eastAsiaTheme="minorEastAsia" w:hAnsiTheme="minorEastAsia" w:hint="eastAsia"/>
-          <w:b/>
-          <w:sz w:val="44"/>
-          <w:szCs w:val="36"/>
-          <w:lang w:eastAsia="zh-CN"/>
-        </w:rPr>
-        <w:t xml:space="preserve"> </w:t>
-      </w:r>
-      <w:proofErr w:type="spellStart"/>
-      <w:r>
-        <w:rPr>
-          <w:rFonts w:asciiTheme="minorEastAsia" w:eastAsiaTheme="minorEastAsia" w:hAnsiTheme="minorEastAsia" w:hint="eastAsia"/>
-          <w:b/>
-          <w:sz w:val="44"/>
-          <w:szCs w:val="36"/>
-          <w:lang w:eastAsia="zh-CN"/>
-        </w:rPr>
-        <w:t>Laman</w:t>
-      </w:r>
-      <w:proofErr w:type="spellEnd"/>
-      <w:r>
-        <w:rPr>
-          <w:rFonts w:asciiTheme="minorEastAsia" w:eastAsiaTheme="minorEastAsia" w:hAnsiTheme="minorEastAsia" w:hint="eastAsia"/>
-          <w:b/>
-          <w:sz w:val="44"/>
-          <w:szCs w:val="36"/>
-          <w:lang w:eastAsia="zh-CN"/>
-        </w:rPr>
-        <w:t xml:space="preserve"> Web</w:t>
+        <w:t>Antara Muka Laman Web</w:t>
       </w:r>
     </w:p>
     <w:p>
@@ -489,6 +445,7 @@
       <w:r>
         <w:rPr>
           <w:rFonts w:eastAsiaTheme="minorEastAsia"/>
+          <w:noProof/>
           <w:lang w:eastAsia="zh-CN"/>
         </w:rPr>
         <w:drawing>
@@ -538,6 +495,7 @@
       <w:r>
         <w:rPr>
           <w:rFonts w:eastAsiaTheme="minorEastAsia"/>
+          <w:noProof/>
           <w:lang w:eastAsia="zh-CN"/>
         </w:rPr>
         <w:lastRenderedPageBreak/>
@@ -1149,6 +1107,7 @@
         <w:rPr>
           <w:rFonts w:eastAsiaTheme="minorEastAsia"/>
           <w:b/>
+          <w:noProof/>
           <w:sz w:val="36"/>
           <w:lang w:eastAsia="zh-CN"/>
         </w:rPr>
@@ -1256,6 +1215,7 @@
         <w:rPr>
           <w:rFonts w:eastAsiaTheme="minorEastAsia"/>
           <w:bCs/>
+          <w:noProof/>
           <w:sz w:val="24"/>
           <w:szCs w:val="24"/>
           <w:lang w:eastAsia="zh-CN"/>
@@ -1312,6 +1272,7 @@
         <w:rPr>
           <w:rFonts w:eastAsiaTheme="minorEastAsia"/>
           <w:bCs/>
+          <w:noProof/>
           <w:sz w:val="24"/>
           <w:szCs w:val="24"/>
           <w:lang w:eastAsia="zh-CN"/>
@@ -1416,6 +1377,7 @@
         <w:rPr>
           <w:rFonts w:eastAsiaTheme="minorEastAsia"/>
           <w:bCs/>
+          <w:noProof/>
           <w:sz w:val="24"/>
           <w:szCs w:val="24"/>
           <w:lang w:eastAsia="zh-CN"/>
@@ -1715,6 +1677,7 @@
         <w:rPr>
           <w:rFonts w:eastAsiaTheme="minorEastAsia"/>
           <w:bCs/>
+          <w:noProof/>
           <w:sz w:val="24"/>
           <w:szCs w:val="24"/>
           <w:lang w:eastAsia="zh-CN"/>
@@ -1771,6 +1734,7 @@
         <w:rPr>
           <w:rFonts w:eastAsiaTheme="minorEastAsia"/>
           <w:bCs/>
+          <w:noProof/>
           <w:sz w:val="24"/>
           <w:szCs w:val="24"/>
           <w:lang w:eastAsia="zh-CN"/>
@@ -1840,6 +1804,7 @@
         <w:rPr>
           <w:rFonts w:eastAsiaTheme="minorEastAsia"/>
           <w:bCs/>
+          <w:noProof/>
           <w:sz w:val="24"/>
           <w:szCs w:val="24"/>
           <w:lang w:eastAsia="zh-CN"/>
@@ -2048,6 +2013,7 @@
         <w:rPr>
           <w:rFonts w:eastAsiaTheme="minorEastAsia"/>
           <w:bCs/>
+          <w:noProof/>
           <w:sz w:val="24"/>
           <w:szCs w:val="24"/>
           <w:lang w:eastAsia="zh-CN"/>
@@ -2312,175 +2278,192 @@
         </w:rPr>
         <w:t>Code:</w:t>
       </w:r>
-    </w:p>
-    <w:p>
-      <w:pPr>
-        <w:spacing w:line="480" w:lineRule="auto"/>
-        <w:rPr>
-          <w:rFonts w:eastAsiaTheme="minorEastAsia"/>
-          <w:bCs/>
-          <w:sz w:val="24"/>
-          <w:szCs w:val="24"/>
-          <w:lang w:eastAsia="zh-CN"/>
-        </w:rPr>
-      </w:pPr>
-    </w:p>
-    <w:p>
-      <w:pPr>
-        <w:spacing w:line="480" w:lineRule="auto"/>
-        <w:rPr>
-          <w:rFonts w:eastAsiaTheme="minorEastAsia"/>
-          <w:bCs/>
-          <w:sz w:val="24"/>
-          <w:szCs w:val="24"/>
-          <w:lang w:eastAsia="zh-CN"/>
-        </w:rPr>
-      </w:pPr>
-    </w:p>
-    <w:p>
-      <w:pPr>
-        <w:spacing w:line="480" w:lineRule="auto"/>
-        <w:rPr>
-          <w:rFonts w:eastAsiaTheme="minorEastAsia"/>
-          <w:bCs/>
-          <w:sz w:val="24"/>
-          <w:szCs w:val="24"/>
-          <w:lang w:eastAsia="zh-CN"/>
-        </w:rPr>
-      </w:pPr>
-    </w:p>
-    <w:p>
-      <w:pPr>
-        <w:spacing w:line="480" w:lineRule="auto"/>
-        <w:rPr>
-          <w:rFonts w:eastAsiaTheme="minorEastAsia"/>
-          <w:bCs/>
-          <w:sz w:val="24"/>
-          <w:szCs w:val="24"/>
-          <w:lang w:eastAsia="zh-CN"/>
-        </w:rPr>
-      </w:pPr>
-    </w:p>
-    <w:p>
-      <w:pPr>
-        <w:spacing w:line="480" w:lineRule="auto"/>
-        <w:rPr>
-          <w:rFonts w:eastAsiaTheme="minorEastAsia"/>
-          <w:bCs/>
-          <w:sz w:val="24"/>
-          <w:szCs w:val="24"/>
-          <w:lang w:eastAsia="zh-CN"/>
-        </w:rPr>
-      </w:pPr>
-    </w:p>
-    <w:p>
-      <w:pPr>
-        <w:spacing w:line="480" w:lineRule="auto"/>
-        <w:rPr>
-          <w:rFonts w:eastAsiaTheme="minorEastAsia"/>
-          <w:bCs/>
-          <w:sz w:val="24"/>
-          <w:szCs w:val="24"/>
-          <w:lang w:eastAsia="zh-CN"/>
-        </w:rPr>
-      </w:pPr>
-    </w:p>
-    <w:p>
-      <w:pPr>
-        <w:spacing w:line="480" w:lineRule="auto"/>
-        <w:rPr>
-          <w:rFonts w:eastAsiaTheme="minorEastAsia"/>
-          <w:bCs/>
-          <w:sz w:val="24"/>
-          <w:szCs w:val="24"/>
-          <w:lang w:eastAsia="zh-CN"/>
-        </w:rPr>
-      </w:pPr>
-    </w:p>
-    <w:p>
-      <w:pPr>
-        <w:spacing w:line="480" w:lineRule="auto"/>
-        <w:rPr>
-          <w:rFonts w:eastAsiaTheme="minorEastAsia"/>
-          <w:bCs/>
-          <w:sz w:val="24"/>
-          <w:szCs w:val="24"/>
-          <w:lang w:eastAsia="zh-CN"/>
-        </w:rPr>
-      </w:pPr>
-    </w:p>
-    <w:p>
-      <w:pPr>
-        <w:spacing w:line="480" w:lineRule="auto"/>
-        <w:rPr>
-          <w:rFonts w:eastAsiaTheme="minorEastAsia"/>
-          <w:bCs/>
-          <w:sz w:val="24"/>
-          <w:szCs w:val="24"/>
-          <w:lang w:eastAsia="zh-CN"/>
-        </w:rPr>
-      </w:pPr>
-    </w:p>
-    <w:p>
-      <w:pPr>
-        <w:spacing w:line="480" w:lineRule="auto"/>
-        <w:rPr>
-          <w:rFonts w:eastAsiaTheme="minorEastAsia"/>
-          <w:bCs/>
-          <w:sz w:val="24"/>
-          <w:szCs w:val="24"/>
-          <w:lang w:eastAsia="zh-CN"/>
-        </w:rPr>
-      </w:pPr>
-    </w:p>
-    <w:p>
-      <w:pPr>
-        <w:spacing w:line="480" w:lineRule="auto"/>
-        <w:rPr>
-          <w:rFonts w:eastAsiaTheme="minorEastAsia"/>
-          <w:bCs/>
-          <w:sz w:val="24"/>
-          <w:szCs w:val="24"/>
-          <w:lang w:eastAsia="zh-CN"/>
-        </w:rPr>
-      </w:pPr>
-    </w:p>
-    <w:p>
-      <w:pPr>
-        <w:spacing w:line="480" w:lineRule="auto"/>
-        <w:rPr>
-          <w:rFonts w:eastAsiaTheme="minorEastAsia"/>
-          <w:bCs/>
-          <w:sz w:val="24"/>
-          <w:szCs w:val="24"/>
-          <w:lang w:eastAsia="zh-CN"/>
-        </w:rPr>
-      </w:pPr>
-    </w:p>
-    <w:p>
-      <w:pPr>
-        <w:spacing w:line="480" w:lineRule="auto"/>
-        <w:rPr>
-          <w:rFonts w:eastAsiaTheme="minorEastAsia"/>
-          <w:bCs/>
-          <w:sz w:val="24"/>
-          <w:szCs w:val="24"/>
-          <w:lang w:eastAsia="zh-CN"/>
-        </w:rPr>
-      </w:pPr>
-    </w:p>
-    <w:p>
-      <w:pPr>
-        <w:spacing w:line="480" w:lineRule="auto"/>
-        <w:rPr>
-          <w:rFonts w:eastAsiaTheme="minorEastAsia"/>
-          <w:bCs/>
-          <w:sz w:val="24"/>
-          <w:szCs w:val="24"/>
-          <w:lang w:eastAsia="zh-CN"/>
-        </w:rPr>
-      </w:pPr>
-      <w:r>
+      <w:r>
+        <w:rPr>
+          <w:noProof/>
+        </w:rPr>
+        <w:t xml:space="preserve"> </w:t>
+      </w:r>
+      <w:r>
+        <w:rPr>
+          <w:rFonts w:eastAsiaTheme="minorEastAsia"/>
+          <w:bCs/>
+          <w:sz w:val="24"/>
+          <w:szCs w:val="24"/>
+          <w:lang w:eastAsia="zh-CN"/>
+        </w:rPr>
+        <w:drawing>
+          <wp:inline distT="0" distB="0" distL="0" distR="0" wp14:anchorId="0B46964C" wp14:editId="5E0D626B">
+            <wp:extent cx="5731510" cy="3273425"/>
+            <wp:effectExtent l="0" t="0" r="2540" b="3175"/>
+            <wp:docPr id="304244361" name="Picture 1" descr="A computer code on a black background&#10;&#10;AI-generated content may be incorrect."/>
+            <wp:cNvGraphicFramePr>
+              <a:graphicFrameLocks xmlns:a="http://schemas.openxmlformats.org/drawingml/2006/main" noChangeAspect="1"/>
+            </wp:cNvGraphicFramePr>
+            <a:graphic xmlns:a="http://schemas.openxmlformats.org/drawingml/2006/main">
+              <a:graphicData uri="http://schemas.openxmlformats.org/drawingml/2006/picture">
+                <pic:pic xmlns:pic="http://schemas.openxmlformats.org/drawingml/2006/picture">
+                  <pic:nvPicPr>
+                    <pic:cNvPr id="304244361" name="Picture 1" descr="A computer code on a black background&#10;&#10;AI-generated content may be incorrect."/>
+                    <pic:cNvPicPr/>
+                  </pic:nvPicPr>
+                  <pic:blipFill>
+                    <a:blip r:embed="rId19"/>
+                    <a:stretch>
+                      <a:fillRect/>
+                    </a:stretch>
+                  </pic:blipFill>
+                  <pic:spPr>
+                    <a:xfrm>
+                      <a:off x="0" y="0"/>
+                      <a:ext cx="5731510" cy="3273425"/>
+                    </a:xfrm>
+                    <a:prstGeom prst="rect">
+                      <a:avLst/>
+                    </a:prstGeom>
+                  </pic:spPr>
+                </pic:pic>
+              </a:graphicData>
+            </a:graphic>
+          </wp:inline>
+        </w:drawing>
+      </w:r>
+    </w:p>
+    <w:p>
+      <w:pPr>
+        <w:spacing w:line="480" w:lineRule="auto"/>
+        <w:rPr>
+          <w:rFonts w:eastAsiaTheme="minorEastAsia"/>
+          <w:bCs/>
+          <w:sz w:val="24"/>
+          <w:szCs w:val="24"/>
+          <w:lang w:eastAsia="zh-CN"/>
+        </w:rPr>
+      </w:pPr>
+    </w:p>
+    <w:p>
+      <w:pPr>
+        <w:spacing w:line="480" w:lineRule="auto"/>
+        <w:rPr>
+          <w:rFonts w:eastAsiaTheme="minorEastAsia"/>
+          <w:bCs/>
+          <w:sz w:val="24"/>
+          <w:szCs w:val="24"/>
+          <w:lang w:eastAsia="zh-CN"/>
+        </w:rPr>
+      </w:pPr>
+    </w:p>
+    <w:p>
+      <w:pPr>
+        <w:spacing w:line="480" w:lineRule="auto"/>
+        <w:rPr>
+          <w:rFonts w:eastAsiaTheme="minorEastAsia"/>
+          <w:bCs/>
+          <w:sz w:val="24"/>
+          <w:szCs w:val="24"/>
+          <w:lang w:eastAsia="zh-CN"/>
+        </w:rPr>
+      </w:pPr>
+    </w:p>
+    <w:p>
+      <w:pPr>
+        <w:spacing w:line="480" w:lineRule="auto"/>
+        <w:rPr>
+          <w:rFonts w:eastAsiaTheme="minorEastAsia"/>
+          <w:bCs/>
+          <w:sz w:val="24"/>
+          <w:szCs w:val="24"/>
+          <w:lang w:eastAsia="zh-CN"/>
+        </w:rPr>
+      </w:pPr>
+    </w:p>
+    <w:p>
+      <w:pPr>
+        <w:spacing w:line="480" w:lineRule="auto"/>
+        <w:rPr>
+          <w:rFonts w:eastAsiaTheme="minorEastAsia"/>
+          <w:bCs/>
+          <w:sz w:val="24"/>
+          <w:szCs w:val="24"/>
+          <w:lang w:eastAsia="zh-CN"/>
+        </w:rPr>
+      </w:pPr>
+    </w:p>
+    <w:p>
+      <w:pPr>
+        <w:spacing w:line="480" w:lineRule="auto"/>
+        <w:rPr>
+          <w:rFonts w:eastAsiaTheme="minorEastAsia"/>
+          <w:bCs/>
+          <w:sz w:val="24"/>
+          <w:szCs w:val="24"/>
+          <w:lang w:eastAsia="zh-CN"/>
+        </w:rPr>
+      </w:pPr>
+    </w:p>
+    <w:p>
+      <w:pPr>
+        <w:spacing w:line="480" w:lineRule="auto"/>
+        <w:rPr>
+          <w:rFonts w:eastAsiaTheme="minorEastAsia"/>
+          <w:bCs/>
+          <w:sz w:val="24"/>
+          <w:szCs w:val="24"/>
+          <w:lang w:eastAsia="zh-CN"/>
+        </w:rPr>
+      </w:pPr>
+    </w:p>
+    <w:p>
+      <w:pPr>
+        <w:spacing w:line="480" w:lineRule="auto"/>
+        <w:rPr>
+          <w:rFonts w:eastAsiaTheme="minorEastAsia"/>
+          <w:bCs/>
+          <w:sz w:val="24"/>
+          <w:szCs w:val="24"/>
+          <w:lang w:eastAsia="zh-CN"/>
+        </w:rPr>
+      </w:pPr>
+    </w:p>
+    <w:p>
+      <w:pPr>
+        <w:spacing w:line="480" w:lineRule="auto"/>
+        <w:rPr>
+          <w:rFonts w:eastAsiaTheme="minorEastAsia"/>
+          <w:bCs/>
+          <w:sz w:val="24"/>
+          <w:szCs w:val="24"/>
+          <w:lang w:eastAsia="zh-CN"/>
+        </w:rPr>
+      </w:pPr>
+    </w:p>
+    <w:p>
+      <w:pPr>
+        <w:spacing w:line="480" w:lineRule="auto"/>
+        <w:rPr>
+          <w:rFonts w:eastAsiaTheme="minorEastAsia"/>
+          <w:bCs/>
+          <w:sz w:val="24"/>
+          <w:szCs w:val="24"/>
+          <w:lang w:eastAsia="zh-CN"/>
+        </w:rPr>
+      </w:pPr>
+    </w:p>
+    <w:p>
+      <w:pPr>
+        <w:spacing w:line="480" w:lineRule="auto"/>
+        <w:rPr>
+          <w:rFonts w:eastAsiaTheme="minorEastAsia"/>
+          <w:bCs/>
+          <w:sz w:val="24"/>
+          <w:szCs w:val="24"/>
+          <w:lang w:eastAsia="zh-CN"/>
+        </w:rPr>
+      </w:pPr>
+    </w:p>
+    <w:p>
+      <w:pPr>
+        <w:spacing w:line="480" w:lineRule="auto"/>
         <w:rPr>
           <w:rFonts w:eastAsiaTheme="minorEastAsia" w:hint="eastAsia"/>
           <w:bCs/>
@@ -2488,6 +2471,28 @@
           <w:szCs w:val="24"/>
           <w:lang w:eastAsia="zh-CN"/>
         </w:rPr>
+      </w:pPr>
+    </w:p>
+    <w:p>
+      <w:pPr>
+        <w:spacing w:line="480" w:lineRule="auto"/>
+        <w:rPr>
+          <w:rFonts w:eastAsiaTheme="minorEastAsia"/>
+          <w:bCs/>
+          <w:sz w:val="24"/>
+          <w:szCs w:val="24"/>
+          <w:lang w:eastAsia="zh-CN"/>
+        </w:rPr>
+      </w:pPr>
+      <w:r>
+        <w:rPr>
+          <w:rFonts w:eastAsiaTheme="minorEastAsia" w:hint="eastAsia"/>
+          <w:bCs/>
+          <w:sz w:val="24"/>
+          <w:szCs w:val="24"/>
+          <w:lang w:eastAsia="zh-CN"/>
+        </w:rPr>
+        <w:lastRenderedPageBreak/>
         <w:t>Output:</w:t>
       </w:r>
     </w:p>
@@ -2501,6 +2506,49 @@
           <w:lang w:eastAsia="zh-CN"/>
         </w:rPr>
       </w:pPr>
+      <w:r>
+        <w:rPr>
+          <w:rFonts w:eastAsiaTheme="minorEastAsia"/>
+          <w:b/>
+          <w:sz w:val="36"/>
+          <w:lang w:eastAsia="zh-CN"/>
+        </w:rPr>
+        <w:drawing>
+          <wp:inline distT="0" distB="0" distL="0" distR="0" wp14:anchorId="55C3C952" wp14:editId="530F3FA1">
+            <wp:extent cx="3467584" cy="4401164"/>
+            <wp:effectExtent l="0" t="0" r="0" b="0"/>
+            <wp:docPr id="1021165847" name="Picture 1"/>
+            <wp:cNvGraphicFramePr>
+              <a:graphicFrameLocks xmlns:a="http://schemas.openxmlformats.org/drawingml/2006/main" noChangeAspect="1"/>
+            </wp:cNvGraphicFramePr>
+            <a:graphic xmlns:a="http://schemas.openxmlformats.org/drawingml/2006/main">
+              <a:graphicData uri="http://schemas.openxmlformats.org/drawingml/2006/picture">
+                <pic:pic xmlns:pic="http://schemas.openxmlformats.org/drawingml/2006/picture">
+                  <pic:nvPicPr>
+                    <pic:cNvPr id="1021165847" name=""/>
+                    <pic:cNvPicPr/>
+                  </pic:nvPicPr>
+                  <pic:blipFill>
+                    <a:blip r:embed="rId20"/>
+                    <a:stretch>
+                      <a:fillRect/>
+                    </a:stretch>
+                  </pic:blipFill>
+                  <pic:spPr>
+                    <a:xfrm>
+                      <a:off x="0" y="0"/>
+                      <a:ext cx="3467584" cy="4401164"/>
+                    </a:xfrm>
+                    <a:prstGeom prst="rect">
+                      <a:avLst/>
+                    </a:prstGeom>
+                  </pic:spPr>
+                </pic:pic>
+              </a:graphicData>
+            </a:graphic>
+          </wp:inline>
+        </w:drawing>
+      </w:r>
     </w:p>
     <w:p>
       <w:pPr>
@@ -2558,6 +2606,66 @@
         <w:spacing w:line="480" w:lineRule="auto"/>
         <w:rPr>
           <w:rFonts w:eastAsiaTheme="minorEastAsia"/>
+          <w:bCs/>
+          <w:sz w:val="24"/>
+          <w:szCs w:val="24"/>
+          <w:lang w:eastAsia="zh-CN"/>
+        </w:rPr>
+      </w:pPr>
+    </w:p>
+    <w:p>
+      <w:pPr>
+        <w:spacing w:line="480" w:lineRule="auto"/>
+        <w:rPr>
+          <w:rFonts w:eastAsiaTheme="minorEastAsia"/>
+          <w:bCs/>
+          <w:sz w:val="24"/>
+          <w:szCs w:val="24"/>
+          <w:lang w:eastAsia="zh-CN"/>
+        </w:rPr>
+      </w:pPr>
+    </w:p>
+    <w:p>
+      <w:pPr>
+        <w:spacing w:line="480" w:lineRule="auto"/>
+        <w:rPr>
+          <w:rFonts w:eastAsiaTheme="minorEastAsia"/>
+          <w:bCs/>
+          <w:sz w:val="24"/>
+          <w:szCs w:val="24"/>
+          <w:lang w:eastAsia="zh-CN"/>
+        </w:rPr>
+      </w:pPr>
+    </w:p>
+    <w:p>
+      <w:pPr>
+        <w:spacing w:line="480" w:lineRule="auto"/>
+        <w:rPr>
+          <w:rFonts w:eastAsiaTheme="minorEastAsia"/>
+          <w:bCs/>
+          <w:sz w:val="24"/>
+          <w:szCs w:val="24"/>
+          <w:lang w:eastAsia="zh-CN"/>
+        </w:rPr>
+      </w:pPr>
+    </w:p>
+    <w:p>
+      <w:pPr>
+        <w:spacing w:line="480" w:lineRule="auto"/>
+        <w:rPr>
+          <w:rFonts w:eastAsiaTheme="minorEastAsia"/>
+          <w:bCs/>
+          <w:sz w:val="24"/>
+          <w:szCs w:val="24"/>
+          <w:lang w:eastAsia="zh-CN"/>
+        </w:rPr>
+      </w:pPr>
+    </w:p>
+    <w:p>
+      <w:pPr>
+        <w:spacing w:line="480" w:lineRule="auto"/>
+        <w:rPr>
+          <w:rFonts w:eastAsiaTheme="minorEastAsia" w:hint="eastAsia"/>
           <w:bCs/>
           <w:sz w:val="24"/>
           <w:szCs w:val="24"/>
@@ -2651,139 +2759,162 @@
           <w:lang w:eastAsia="zh-CN"/>
         </w:rPr>
       </w:pPr>
-    </w:p>
-    <w:p>
-      <w:pPr>
-        <w:spacing w:line="480" w:lineRule="auto"/>
-        <w:rPr>
-          <w:rFonts w:eastAsiaTheme="minorEastAsia"/>
-          <w:bCs/>
-          <w:sz w:val="24"/>
-          <w:szCs w:val="24"/>
-          <w:lang w:eastAsia="zh-CN"/>
-        </w:rPr>
-      </w:pPr>
-    </w:p>
-    <w:p>
-      <w:pPr>
-        <w:spacing w:line="480" w:lineRule="auto"/>
-        <w:rPr>
-          <w:rFonts w:eastAsiaTheme="minorEastAsia"/>
-          <w:bCs/>
-          <w:sz w:val="24"/>
-          <w:szCs w:val="24"/>
-          <w:lang w:eastAsia="zh-CN"/>
-        </w:rPr>
-      </w:pPr>
-    </w:p>
-    <w:p>
-      <w:pPr>
-        <w:spacing w:line="480" w:lineRule="auto"/>
-        <w:rPr>
-          <w:rFonts w:eastAsiaTheme="minorEastAsia"/>
-          <w:bCs/>
-          <w:sz w:val="24"/>
-          <w:szCs w:val="24"/>
-          <w:lang w:eastAsia="zh-CN"/>
-        </w:rPr>
-      </w:pPr>
-    </w:p>
-    <w:p>
-      <w:pPr>
-        <w:spacing w:line="480" w:lineRule="auto"/>
-        <w:rPr>
-          <w:rFonts w:eastAsiaTheme="minorEastAsia"/>
-          <w:bCs/>
-          <w:sz w:val="24"/>
-          <w:szCs w:val="24"/>
-          <w:lang w:eastAsia="zh-CN"/>
-        </w:rPr>
-      </w:pPr>
-    </w:p>
-    <w:p>
-      <w:pPr>
-        <w:spacing w:line="480" w:lineRule="auto"/>
-        <w:rPr>
-          <w:rFonts w:eastAsiaTheme="minorEastAsia"/>
-          <w:bCs/>
-          <w:sz w:val="24"/>
-          <w:szCs w:val="24"/>
-          <w:lang w:eastAsia="zh-CN"/>
-        </w:rPr>
-      </w:pPr>
-    </w:p>
-    <w:p>
-      <w:pPr>
-        <w:spacing w:line="480" w:lineRule="auto"/>
-        <w:rPr>
-          <w:rFonts w:eastAsiaTheme="minorEastAsia"/>
-          <w:bCs/>
-          <w:sz w:val="24"/>
-          <w:szCs w:val="24"/>
-          <w:lang w:eastAsia="zh-CN"/>
-        </w:rPr>
-      </w:pPr>
-    </w:p>
-    <w:p>
-      <w:pPr>
-        <w:spacing w:line="480" w:lineRule="auto"/>
-        <w:rPr>
-          <w:rFonts w:eastAsiaTheme="minorEastAsia"/>
-          <w:bCs/>
-          <w:sz w:val="24"/>
-          <w:szCs w:val="24"/>
-          <w:lang w:eastAsia="zh-CN"/>
-        </w:rPr>
-      </w:pPr>
-    </w:p>
-    <w:p>
-      <w:pPr>
-        <w:spacing w:line="480" w:lineRule="auto"/>
-        <w:rPr>
-          <w:rFonts w:eastAsiaTheme="minorEastAsia"/>
-          <w:bCs/>
-          <w:sz w:val="24"/>
-          <w:szCs w:val="24"/>
-          <w:lang w:eastAsia="zh-CN"/>
-        </w:rPr>
-      </w:pPr>
-    </w:p>
-    <w:p>
-      <w:pPr>
-        <w:spacing w:line="480" w:lineRule="auto"/>
-        <w:rPr>
-          <w:rFonts w:eastAsiaTheme="minorEastAsia"/>
-          <w:bCs/>
-          <w:sz w:val="24"/>
-          <w:szCs w:val="24"/>
-          <w:lang w:eastAsia="zh-CN"/>
-        </w:rPr>
-      </w:pPr>
-    </w:p>
-    <w:p>
-      <w:pPr>
-        <w:spacing w:line="480" w:lineRule="auto"/>
-        <w:rPr>
-          <w:rFonts w:eastAsiaTheme="minorEastAsia"/>
-          <w:bCs/>
-          <w:sz w:val="24"/>
-          <w:szCs w:val="24"/>
-          <w:lang w:eastAsia="zh-CN"/>
-        </w:rPr>
-      </w:pPr>
-    </w:p>
-    <w:p>
-      <w:pPr>
-        <w:spacing w:line="480" w:lineRule="auto"/>
-        <w:rPr>
-          <w:rFonts w:eastAsiaTheme="minorEastAsia"/>
-          <w:bCs/>
-          <w:sz w:val="24"/>
-          <w:szCs w:val="24"/>
-          <w:lang w:eastAsia="zh-CN"/>
-        </w:rPr>
-      </w:pPr>
-      <w:r>
+      <w:r>
+        <w:rPr>
+          <w:rFonts w:eastAsiaTheme="minorEastAsia"/>
+          <w:bCs/>
+          <w:sz w:val="24"/>
+          <w:szCs w:val="24"/>
+          <w:lang w:eastAsia="zh-CN"/>
+        </w:rPr>
+        <w:drawing>
+          <wp:inline distT="0" distB="0" distL="0" distR="0" wp14:anchorId="681D5535" wp14:editId="5EC98C7A">
+            <wp:extent cx="5731510" cy="3967480"/>
+            <wp:effectExtent l="0" t="0" r="2540" b="0"/>
+            <wp:docPr id="1909855114" name="Picture 1" descr="A screen shot of a computer program&#10;&#10;AI-generated content may be incorrect."/>
+            <wp:cNvGraphicFramePr>
+              <a:graphicFrameLocks xmlns:a="http://schemas.openxmlformats.org/drawingml/2006/main" noChangeAspect="1"/>
+            </wp:cNvGraphicFramePr>
+            <a:graphic xmlns:a="http://schemas.openxmlformats.org/drawingml/2006/main">
+              <a:graphicData uri="http://schemas.openxmlformats.org/drawingml/2006/picture">
+                <pic:pic xmlns:pic="http://schemas.openxmlformats.org/drawingml/2006/picture">
+                  <pic:nvPicPr>
+                    <pic:cNvPr id="1909855114" name="Picture 1" descr="A screen shot of a computer program&#10;&#10;AI-generated content may be incorrect."/>
+                    <pic:cNvPicPr/>
+                  </pic:nvPicPr>
+                  <pic:blipFill>
+                    <a:blip r:embed="rId21"/>
+                    <a:stretch>
+                      <a:fillRect/>
+                    </a:stretch>
+                  </pic:blipFill>
+                  <pic:spPr>
+                    <a:xfrm>
+                      <a:off x="0" y="0"/>
+                      <a:ext cx="5731510" cy="3967480"/>
+                    </a:xfrm>
+                    <a:prstGeom prst="rect">
+                      <a:avLst/>
+                    </a:prstGeom>
+                  </pic:spPr>
+                </pic:pic>
+              </a:graphicData>
+            </a:graphic>
+          </wp:inline>
+        </w:drawing>
+      </w:r>
+    </w:p>
+    <w:p>
+      <w:pPr>
+        <w:spacing w:line="480" w:lineRule="auto"/>
+        <w:rPr>
+          <w:rFonts w:eastAsiaTheme="minorEastAsia"/>
+          <w:bCs/>
+          <w:sz w:val="24"/>
+          <w:szCs w:val="24"/>
+          <w:lang w:eastAsia="zh-CN"/>
+        </w:rPr>
+      </w:pPr>
+    </w:p>
+    <w:p>
+      <w:pPr>
+        <w:spacing w:line="480" w:lineRule="auto"/>
+        <w:rPr>
+          <w:rFonts w:eastAsiaTheme="minorEastAsia"/>
+          <w:bCs/>
+          <w:sz w:val="24"/>
+          <w:szCs w:val="24"/>
+          <w:lang w:eastAsia="zh-CN"/>
+        </w:rPr>
+      </w:pPr>
+    </w:p>
+    <w:p>
+      <w:pPr>
+        <w:spacing w:line="480" w:lineRule="auto"/>
+        <w:rPr>
+          <w:rFonts w:eastAsiaTheme="minorEastAsia"/>
+          <w:bCs/>
+          <w:sz w:val="24"/>
+          <w:szCs w:val="24"/>
+          <w:lang w:eastAsia="zh-CN"/>
+        </w:rPr>
+      </w:pPr>
+    </w:p>
+    <w:p>
+      <w:pPr>
+        <w:spacing w:line="480" w:lineRule="auto"/>
+        <w:rPr>
+          <w:rFonts w:eastAsiaTheme="minorEastAsia"/>
+          <w:bCs/>
+          <w:sz w:val="24"/>
+          <w:szCs w:val="24"/>
+          <w:lang w:eastAsia="zh-CN"/>
+        </w:rPr>
+      </w:pPr>
+    </w:p>
+    <w:p>
+      <w:pPr>
+        <w:spacing w:line="480" w:lineRule="auto"/>
+        <w:rPr>
+          <w:rFonts w:eastAsiaTheme="minorEastAsia"/>
+          <w:bCs/>
+          <w:sz w:val="24"/>
+          <w:szCs w:val="24"/>
+          <w:lang w:eastAsia="zh-CN"/>
+        </w:rPr>
+      </w:pPr>
+    </w:p>
+    <w:p>
+      <w:pPr>
+        <w:spacing w:line="480" w:lineRule="auto"/>
+        <w:rPr>
+          <w:rFonts w:eastAsiaTheme="minorEastAsia"/>
+          <w:bCs/>
+          <w:sz w:val="24"/>
+          <w:szCs w:val="24"/>
+          <w:lang w:eastAsia="zh-CN"/>
+        </w:rPr>
+      </w:pPr>
+    </w:p>
+    <w:p>
+      <w:pPr>
+        <w:spacing w:line="480" w:lineRule="auto"/>
+        <w:rPr>
+          <w:rFonts w:eastAsiaTheme="minorEastAsia"/>
+          <w:bCs/>
+          <w:sz w:val="24"/>
+          <w:szCs w:val="24"/>
+          <w:lang w:eastAsia="zh-CN"/>
+        </w:rPr>
+      </w:pPr>
+    </w:p>
+    <w:p>
+      <w:pPr>
+        <w:spacing w:line="480" w:lineRule="auto"/>
+        <w:rPr>
+          <w:rFonts w:eastAsiaTheme="minorEastAsia"/>
+          <w:bCs/>
+          <w:sz w:val="24"/>
+          <w:szCs w:val="24"/>
+          <w:lang w:eastAsia="zh-CN"/>
+        </w:rPr>
+      </w:pPr>
+    </w:p>
+    <w:p>
+      <w:pPr>
+        <w:spacing w:line="480" w:lineRule="auto"/>
+        <w:rPr>
+          <w:rFonts w:eastAsiaTheme="minorEastAsia"/>
+          <w:bCs/>
+          <w:sz w:val="24"/>
+          <w:szCs w:val="24"/>
+          <w:lang w:eastAsia="zh-CN"/>
+        </w:rPr>
+      </w:pPr>
+    </w:p>
+    <w:p>
+      <w:pPr>
+        <w:spacing w:line="480" w:lineRule="auto"/>
         <w:rPr>
           <w:rFonts w:eastAsiaTheme="minorEastAsia" w:hint="eastAsia"/>
           <w:bCs/>
@@ -2791,6 +2922,28 @@
           <w:szCs w:val="24"/>
           <w:lang w:eastAsia="zh-CN"/>
         </w:rPr>
+      </w:pPr>
+    </w:p>
+    <w:p>
+      <w:pPr>
+        <w:spacing w:line="480" w:lineRule="auto"/>
+        <w:rPr>
+          <w:rFonts w:eastAsiaTheme="minorEastAsia" w:hint="eastAsia"/>
+          <w:bCs/>
+          <w:sz w:val="24"/>
+          <w:szCs w:val="24"/>
+          <w:lang w:eastAsia="zh-CN"/>
+        </w:rPr>
+      </w:pPr>
+      <w:r>
+        <w:rPr>
+          <w:rFonts w:eastAsiaTheme="minorEastAsia" w:hint="eastAsia"/>
+          <w:bCs/>
+          <w:sz w:val="24"/>
+          <w:szCs w:val="24"/>
+          <w:lang w:eastAsia="zh-CN"/>
+        </w:rPr>
+        <w:lastRenderedPageBreak/>
         <w:t>Output:</w:t>
       </w:r>
     </w:p>
@@ -2805,10 +2958,7 @@
           <w:lang w:eastAsia="zh-CN"/>
         </w:rPr>
       </w:pPr>
-    </w:p>
-    <w:p>
-      <w:pPr>
-        <w:spacing w:line="480" w:lineRule="auto"/>
+      <w:r>
         <w:rPr>
           <w:rFonts w:eastAsiaTheme="minorEastAsia"/>
           <w:b/>
@@ -2816,83 +2966,43 @@
           <w:szCs w:val="36"/>
           <w:lang w:eastAsia="zh-CN"/>
         </w:rPr>
-      </w:pPr>
-    </w:p>
-    <w:p>
-      <w:pPr>
-        <w:spacing w:line="480" w:lineRule="auto"/>
-        <w:rPr>
-          <w:rFonts w:eastAsiaTheme="minorEastAsia"/>
-          <w:bCs/>
-          <w:sz w:val="24"/>
-          <w:szCs w:val="24"/>
-          <w:lang w:eastAsia="zh-CN"/>
-        </w:rPr>
-      </w:pPr>
-    </w:p>
-    <w:p>
-      <w:pPr>
-        <w:spacing w:line="480" w:lineRule="auto"/>
-        <w:rPr>
-          <w:rFonts w:eastAsiaTheme="minorEastAsia"/>
-          <w:bCs/>
-          <w:sz w:val="24"/>
-          <w:szCs w:val="24"/>
-          <w:lang w:eastAsia="zh-CN"/>
-        </w:rPr>
-      </w:pPr>
-    </w:p>
-    <w:p>
-      <w:pPr>
-        <w:spacing w:line="480" w:lineRule="auto"/>
-        <w:rPr>
-          <w:rFonts w:eastAsiaTheme="minorEastAsia"/>
-          <w:bCs/>
-          <w:sz w:val="24"/>
-          <w:szCs w:val="24"/>
-          <w:lang w:eastAsia="zh-CN"/>
-        </w:rPr>
-      </w:pPr>
-    </w:p>
-    <w:p>
-      <w:pPr>
-        <w:spacing w:line="480" w:lineRule="auto"/>
-        <w:rPr>
-          <w:rFonts w:eastAsiaTheme="minorEastAsia"/>
-          <w:bCs/>
-          <w:sz w:val="24"/>
-          <w:szCs w:val="24"/>
-          <w:lang w:eastAsia="zh-CN"/>
-        </w:rPr>
-      </w:pPr>
-    </w:p>
-    <w:p>
-      <w:pPr>
-        <w:spacing w:line="480" w:lineRule="auto"/>
-        <w:rPr>
-          <w:rFonts w:eastAsiaTheme="minorEastAsia"/>
-          <w:bCs/>
-          <w:sz w:val="24"/>
-          <w:szCs w:val="24"/>
-          <w:lang w:eastAsia="zh-CN"/>
-        </w:rPr>
-      </w:pPr>
-    </w:p>
-    <w:p>
-      <w:pPr>
-        <w:spacing w:line="480" w:lineRule="auto"/>
-        <w:rPr>
-          <w:rFonts w:eastAsiaTheme="minorEastAsia"/>
-          <w:bCs/>
-          <w:sz w:val="24"/>
-          <w:szCs w:val="24"/>
-          <w:lang w:eastAsia="zh-CN"/>
-        </w:rPr>
-      </w:pPr>
-    </w:p>
-    <w:p>
-      <w:pPr>
-        <w:spacing w:line="480" w:lineRule="auto"/>
+        <w:drawing>
+          <wp:inline distT="0" distB="0" distL="0" distR="0" wp14:anchorId="632D4BED" wp14:editId="5BC6A76D">
+            <wp:extent cx="4324954" cy="1762371"/>
+            <wp:effectExtent l="0" t="0" r="0" b="9525"/>
+            <wp:docPr id="1166946532" name="Picture 1"/>
+            <wp:cNvGraphicFramePr>
+              <a:graphicFrameLocks xmlns:a="http://schemas.openxmlformats.org/drawingml/2006/main" noChangeAspect="1"/>
+            </wp:cNvGraphicFramePr>
+            <a:graphic xmlns:a="http://schemas.openxmlformats.org/drawingml/2006/main">
+              <a:graphicData uri="http://schemas.openxmlformats.org/drawingml/2006/picture">
+                <pic:pic xmlns:pic="http://schemas.openxmlformats.org/drawingml/2006/picture">
+                  <pic:nvPicPr>
+                    <pic:cNvPr id="1166946532" name=""/>
+                    <pic:cNvPicPr/>
+                  </pic:nvPicPr>
+                  <pic:blipFill>
+                    <a:blip r:embed="rId22"/>
+                    <a:stretch>
+                      <a:fillRect/>
+                    </a:stretch>
+                  </pic:blipFill>
+                  <pic:spPr>
+                    <a:xfrm>
+                      <a:off x="0" y="0"/>
+                      <a:ext cx="4324954" cy="1762371"/>
+                    </a:xfrm>
+                    <a:prstGeom prst="rect">
+                      <a:avLst/>
+                    </a:prstGeom>
+                  </pic:spPr>
+                </pic:pic>
+              </a:graphicData>
+            </a:graphic>
+          </wp:inline>
+        </w:drawing>
+      </w:r>
+      <w:r>
         <w:rPr>
           <w:rFonts w:eastAsiaTheme="minorEastAsia"/>
           <w:b/>
@@ -2900,6 +3010,125 @@
           <w:szCs w:val="36"/>
           <w:lang w:eastAsia="zh-CN"/>
         </w:rPr>
+        <w:drawing>
+          <wp:inline distT="0" distB="0" distL="0" distR="0" wp14:anchorId="3E415E02" wp14:editId="274EF379">
+            <wp:extent cx="4201111" cy="3429479"/>
+            <wp:effectExtent l="0" t="0" r="0" b="0"/>
+            <wp:docPr id="1068055725" name="Picture 1" descr="A screenshot of a computer&#10;&#10;AI-generated content may be incorrect."/>
+            <wp:cNvGraphicFramePr>
+              <a:graphicFrameLocks xmlns:a="http://schemas.openxmlformats.org/drawingml/2006/main" noChangeAspect="1"/>
+            </wp:cNvGraphicFramePr>
+            <a:graphic xmlns:a="http://schemas.openxmlformats.org/drawingml/2006/main">
+              <a:graphicData uri="http://schemas.openxmlformats.org/drawingml/2006/picture">
+                <pic:pic xmlns:pic="http://schemas.openxmlformats.org/drawingml/2006/picture">
+                  <pic:nvPicPr>
+                    <pic:cNvPr id="1068055725" name="Picture 1" descr="A screenshot of a computer&#10;&#10;AI-generated content may be incorrect."/>
+                    <pic:cNvPicPr/>
+                  </pic:nvPicPr>
+                  <pic:blipFill>
+                    <a:blip r:embed="rId23"/>
+                    <a:stretch>
+                      <a:fillRect/>
+                    </a:stretch>
+                  </pic:blipFill>
+                  <pic:spPr>
+                    <a:xfrm>
+                      <a:off x="0" y="0"/>
+                      <a:ext cx="4201111" cy="3429479"/>
+                    </a:xfrm>
+                    <a:prstGeom prst="rect">
+                      <a:avLst/>
+                    </a:prstGeom>
+                  </pic:spPr>
+                </pic:pic>
+              </a:graphicData>
+            </a:graphic>
+          </wp:inline>
+        </w:drawing>
+      </w:r>
+    </w:p>
+    <w:p>
+      <w:pPr>
+        <w:spacing w:line="480" w:lineRule="auto"/>
+        <w:rPr>
+          <w:rFonts w:eastAsiaTheme="minorEastAsia"/>
+          <w:bCs/>
+          <w:sz w:val="24"/>
+          <w:szCs w:val="24"/>
+          <w:lang w:eastAsia="zh-CN"/>
+        </w:rPr>
+      </w:pPr>
+    </w:p>
+    <w:p>
+      <w:pPr>
+        <w:spacing w:line="480" w:lineRule="auto"/>
+        <w:rPr>
+          <w:rFonts w:eastAsiaTheme="minorEastAsia"/>
+          <w:bCs/>
+          <w:sz w:val="24"/>
+          <w:szCs w:val="24"/>
+          <w:lang w:eastAsia="zh-CN"/>
+        </w:rPr>
+      </w:pPr>
+    </w:p>
+    <w:p>
+      <w:pPr>
+        <w:spacing w:line="480" w:lineRule="auto"/>
+        <w:rPr>
+          <w:rFonts w:eastAsiaTheme="minorEastAsia"/>
+          <w:bCs/>
+          <w:sz w:val="24"/>
+          <w:szCs w:val="24"/>
+          <w:lang w:eastAsia="zh-CN"/>
+        </w:rPr>
+      </w:pPr>
+    </w:p>
+    <w:p>
+      <w:pPr>
+        <w:spacing w:line="480" w:lineRule="auto"/>
+        <w:rPr>
+          <w:rFonts w:eastAsiaTheme="minorEastAsia"/>
+          <w:bCs/>
+          <w:sz w:val="24"/>
+          <w:szCs w:val="24"/>
+          <w:lang w:eastAsia="zh-CN"/>
+        </w:rPr>
+      </w:pPr>
+    </w:p>
+    <w:p>
+      <w:pPr>
+        <w:spacing w:line="480" w:lineRule="auto"/>
+        <w:rPr>
+          <w:rFonts w:eastAsiaTheme="minorEastAsia"/>
+          <w:bCs/>
+          <w:sz w:val="24"/>
+          <w:szCs w:val="24"/>
+          <w:lang w:eastAsia="zh-CN"/>
+        </w:rPr>
+      </w:pPr>
+    </w:p>
+    <w:p>
+      <w:pPr>
+        <w:spacing w:line="480" w:lineRule="auto"/>
+        <w:rPr>
+          <w:rFonts w:eastAsiaTheme="minorEastAsia"/>
+          <w:bCs/>
+          <w:sz w:val="24"/>
+          <w:szCs w:val="24"/>
+          <w:lang w:eastAsia="zh-CN"/>
+        </w:rPr>
+      </w:pPr>
+    </w:p>
+    <w:p>
+      <w:pPr>
+        <w:spacing w:line="480" w:lineRule="auto"/>
+        <w:rPr>
+          <w:rFonts w:eastAsiaTheme="minorEastAsia"/>
+          <w:b/>
+          <w:sz w:val="36"/>
+          <w:szCs w:val="36"/>
+          <w:lang w:eastAsia="zh-CN"/>
+        </w:rPr>
       </w:pPr>
       <w:r>
         <w:rPr>
@@ -2909,7 +3138,6 @@
           <w:szCs w:val="36"/>
           <w:lang w:eastAsia="zh-CN"/>
         </w:rPr>
-        <w:lastRenderedPageBreak/>
         <w:t xml:space="preserve">Activity </w:t>
       </w:r>
       <w:r>
@@ -3237,7 +3465,6 @@
           <w:sz w:val="36"/>
           <w:lang w:eastAsia="zh-CN"/>
         </w:rPr>
-        <w:lastRenderedPageBreak/>
         <w:t xml:space="preserve">Activity </w:t>
       </w:r>
       <w:r>
@@ -3550,7 +3777,6 @@
           <w:szCs w:val="36"/>
           <w:lang w:eastAsia="zh-CN"/>
         </w:rPr>
-        <w:lastRenderedPageBreak/>
         <w:t>Lab exercise:</w:t>
       </w:r>
     </w:p>
@@ -3595,8 +3821,6 @@
         </w:rPr>
         <w:br/>
       </w:r>
-      <w:bookmarkStart w:id="0" w:name="_GoBack"/>
-      <w:bookmarkEnd w:id="0"/>
     </w:p>
     <w:p>
       <w:pPr>
@@ -3621,7 +3845,7 @@
 </file>
 
 <file path=word/styles.xml><?xml version="1.0" encoding="utf-8"?>
-<w:styles xmlns:mc="http://schemas.openxmlformats.org/markup-compatibility/2006" xmlns:r="http://schemas.openxmlformats.org/officeDocument/2006/relationships" xmlns:w="http://schemas.openxmlformats.org/wordprocessingml/2006/main" xmlns:w14="http://schemas.microsoft.com/office/word/2010/wordml" xmlns:w15="http://schemas.microsoft.com/office/word/2012/wordml" xmlns:w16cid="http://schemas.microsoft.com/office/word/2016/wordml/cid" xmlns:w16se="http://schemas.microsoft.com/office/word/2015/wordml/symex" mc:Ignorable="w14 w15 w16se w16cid">
+<w:styles xmlns:mc="http://schemas.openxmlformats.org/markup-compatibility/2006" xmlns:r="http://schemas.openxmlformats.org/officeDocument/2006/relationships" xmlns:w="http://schemas.openxmlformats.org/wordprocessingml/2006/main" xmlns:w14="http://schemas.microsoft.com/office/word/2010/wordml" xmlns:w15="http://schemas.microsoft.com/office/word/2012/wordml" xmlns:w16cex="http://schemas.microsoft.com/office/word/2018/wordml/cex" xmlns:w16cid="http://schemas.microsoft.com/office/word/2016/wordml/cid" xmlns:w16="http://schemas.microsoft.com/office/word/2018/wordml" xmlns:w16du="http://schemas.microsoft.com/office/word/2023/wordml/word16du" xmlns:w16sdtdh="http://schemas.microsoft.com/office/word/2020/wordml/sdtdatahash" xmlns:w16sdtfl="http://schemas.microsoft.com/office/word/2024/wordml/sdtformatlock" xmlns:w16se="http://schemas.microsoft.com/office/word/2015/wordml/symex" mc:Ignorable="w14 w15 w16se w16cid w16 w16cex w16sdtdh w16sdtfl w16du">
   <w:docDefaults>
     <w:rPrDefault>
       <w:rPr>
@@ -3634,7 +3858,7 @@
     </w:rPrDefault>
     <w:pPrDefault/>
   </w:docDefaults>
-  <w:latentStyles w:defLockedState="0" w:defUIPriority="99" w:defSemiHidden="0" w:defUnhideWhenUsed="0" w:defQFormat="0" w:count="375">
+  <w:latentStyles w:defLockedState="0" w:defUIPriority="99" w:defSemiHidden="0" w:defUnhideWhenUsed="0" w:defQFormat="0" w:count="376">
     <w:lsdException w:name="Normal" w:uiPriority="0" w:qFormat="1"/>
     <w:lsdException w:name="heading 1" w:uiPriority="9" w:qFormat="1"/>
     <w:lsdException w:name="heading 2" w:semiHidden="1" w:uiPriority="9" w:unhideWhenUsed="1" w:qFormat="1"/>
@@ -4010,6 +4234,7 @@
     <w:lsdException w:name="Smart Hyperlink" w:semiHidden="1" w:unhideWhenUsed="1"/>
     <w:lsdException w:name="Hashtag" w:semiHidden="1" w:unhideWhenUsed="1"/>
     <w:lsdException w:name="Unresolved Mention" w:semiHidden="1" w:unhideWhenUsed="1"/>
+    <w:lsdException w:name="Smart Link" w:semiHidden="1" w:unhideWhenUsed="1"/>
   </w:latentStyles>
   <w:style w:type="paragraph" w:default="1" w:styleId="Normal">
     <w:name w:val="Normal"/>

</xml_diff>

<commit_message>
Add forlder lab7. Added login page and the navigation bar.
</commit_message>
<xml_diff>
--- a/Lab 7/Lab module 7.docx
+++ b/Lab 7/Lab module 7.docx
@@ -3140,7 +3140,7 @@
       <w:pPr>
         <w:spacing w:line="480" w:lineRule="auto"/>
         <w:rPr>
-          <w:rFonts w:eastAsiaTheme="minorEastAsia" w:hint="eastAsia"/>
+          <w:rFonts w:eastAsiaTheme="minorEastAsia"/>
           <w:bCs/>
           <w:sz w:val="24"/>
           <w:szCs w:val="24"/>
@@ -3280,7 +3280,7 @@
       <w:pPr>
         <w:spacing w:line="480" w:lineRule="auto"/>
         <w:rPr>
-          <w:rFonts w:eastAsiaTheme="minorEastAsia" w:hint="eastAsia"/>
+          <w:rFonts w:eastAsiaTheme="minorEastAsia"/>
           <w:bCs/>
           <w:sz w:val="24"/>
           <w:szCs w:val="24"/>
@@ -3359,7 +3359,7 @@
       <w:pPr>
         <w:spacing w:line="480" w:lineRule="auto"/>
         <w:rPr>
-          <w:rFonts w:eastAsiaTheme="minorEastAsia" w:hint="eastAsia"/>
+          <w:rFonts w:eastAsiaTheme="minorEastAsia"/>
           <w:bCs/>
           <w:sz w:val="24"/>
           <w:szCs w:val="24"/>
@@ -3601,19 +3601,19 @@
       <w:pPr>
         <w:spacing w:line="480" w:lineRule="auto"/>
         <w:rPr>
+          <w:rFonts w:eastAsiaTheme="minorEastAsia"/>
+          <w:bCs/>
+          <w:sz w:val="24"/>
+          <w:szCs w:val="24"/>
+          <w:lang w:eastAsia="zh-CN"/>
+        </w:rPr>
+      </w:pPr>
+    </w:p>
+    <w:p>
+      <w:pPr>
+        <w:spacing w:line="480" w:lineRule="auto"/>
+        <w:rPr>
           <w:rFonts w:eastAsiaTheme="minorEastAsia" w:hint="eastAsia"/>
-          <w:bCs/>
-          <w:sz w:val="24"/>
-          <w:szCs w:val="24"/>
-          <w:lang w:eastAsia="zh-CN"/>
-        </w:rPr>
-      </w:pPr>
-    </w:p>
-    <w:p>
-      <w:pPr>
-        <w:spacing w:line="480" w:lineRule="auto"/>
-        <w:rPr>
-          <w:rFonts w:eastAsiaTheme="minorEastAsia"/>
           <w:b/>
           <w:sz w:val="36"/>
           <w:lang w:eastAsia="zh-CN"/>
@@ -3627,16 +3627,7 @@
           <w:lang w:eastAsia="zh-CN"/>
         </w:rPr>
         <w:lastRenderedPageBreak/>
-        <w:t xml:space="preserve">Activity </w:t>
-      </w:r>
-      <w:r>
-        <w:rPr>
-          <w:rFonts w:eastAsiaTheme="minorEastAsia"/>
-          <w:b/>
-          <w:sz w:val="36"/>
-          <w:lang w:eastAsia="zh-CN"/>
-        </w:rPr>
-        <w:t>7.8</w:t>
+        <w:t>Lab Exercise</w:t>
       </w:r>
     </w:p>
     <w:p>

</xml_diff>